<commit_message>
Working on individual report
</commit_message>
<xml_diff>
--- a/Documentation/Reports/40323855_JamesMcKee.docx
+++ b/Documentation/Reports/40323855_JamesMcKee.docx
@@ -47,15 +47,33 @@
         <w:rPr>
           <w:rFonts w:ascii="Segoe UI" w:hAnsi="Segoe UI"/>
         </w:rPr>
-      </w:r>
-    </w:p>
-    <w:p>
-      <w:pPr>
-        <w:pStyle w:val="Normal"/>
-        <w:bidi w:val="0"/>
-        <w:jc w:val="left"/>
-        <w:rPr>
-          <w:rFonts w:ascii="Segoe UI" w:hAnsi="Segoe UI"/>
+        <w:t>- Created the HTML template that is used in each location, ensuring the layout of the game was consistent throughout every area</w:t>
+      </w:r>
+    </w:p>
+    <w:p>
+      <w:pPr>
+        <w:pStyle w:val="Normal"/>
+        <w:bidi w:val="0"/>
+        <w:jc w:val="left"/>
+        <w:rPr>
+          <w:rFonts w:ascii="Segoe UI" w:hAnsi="Segoe UI"/>
+        </w:rPr>
+      </w:pPr>
+      <w:r>
+        <w:rPr>
+          <w:rFonts w:ascii="Segoe UI" w:hAnsi="Segoe UI"/>
+        </w:rPr>
+      </w:r>
+    </w:p>
+    <w:p>
+      <w:pPr>
+        <w:pStyle w:val="Normal"/>
+        <w:bidi w:val="0"/>
+        <w:jc w:val="left"/>
+        <w:rPr>
+          <w:rFonts w:ascii="Segoe UI" w:hAnsi="Segoe UI"/>
+          <w:sz w:val="16"/>
+          <w:szCs w:val="24"/>
         </w:rPr>
       </w:pPr>
       <w:r>
@@ -66,7 +84,7 @@
               <wp:posOffset>-7620</wp:posOffset>
             </wp:positionH>
             <wp:positionV relativeFrom="paragraph">
-              <wp:posOffset>174625</wp:posOffset>
+              <wp:posOffset>24130</wp:posOffset>
             </wp:positionV>
             <wp:extent cx="3261360" cy="1718945"/>
             <wp:effectExtent l="0" t="0" r="0" b="0"/>
@@ -104,58 +122,83 @@
             </a:graphic>
           </wp:anchor>
         </w:drawing>
-      </w:r>
-      <w:r>
-        <w:rPr>
-          <w:rFonts w:ascii="Segoe UI" w:hAnsi="Segoe UI"/>
-        </w:rPr>
+        <w:drawing>
+          <wp:anchor behindDoc="0" distT="0" distB="0" distL="0" distR="0" simplePos="0" locked="0" layoutInCell="0" allowOverlap="1" relativeHeight="3">
+            <wp:simplePos x="0" y="0"/>
+            <wp:positionH relativeFrom="column">
+              <wp:posOffset>3253105</wp:posOffset>
+            </wp:positionH>
+            <wp:positionV relativeFrom="paragraph">
+              <wp:posOffset>32385</wp:posOffset>
+            </wp:positionV>
+            <wp:extent cx="3237865" cy="1710690"/>
+            <wp:effectExtent l="0" t="0" r="0" b="0"/>
+            <wp:wrapSquare wrapText="largest"/>
+            <wp:docPr id="2" name="Image2" descr=""/>
+            <wp:cNvGraphicFramePr>
+              <a:graphicFrameLocks xmlns:a="http://schemas.openxmlformats.org/drawingml/2006/main" noChangeAspect="1"/>
+            </wp:cNvGraphicFramePr>
+            <a:graphic xmlns:a="http://schemas.openxmlformats.org/drawingml/2006/main">
+              <a:graphicData uri="http://schemas.openxmlformats.org/drawingml/2006/picture">
+                <pic:pic xmlns:pic="http://schemas.openxmlformats.org/drawingml/2006/picture">
+                  <pic:nvPicPr>
+                    <pic:cNvPr id="2" name="Image2" descr=""/>
+                    <pic:cNvPicPr>
+                      <a:picLocks noChangeAspect="1" noChangeArrowheads="1"/>
+                    </pic:cNvPicPr>
+                  </pic:nvPicPr>
+                  <pic:blipFill>
+                    <a:blip r:embed="rId3"/>
+                    <a:stretch>
+                      <a:fillRect/>
+                    </a:stretch>
+                  </pic:blipFill>
+                  <pic:spPr bwMode="auto">
+                    <a:xfrm>
+                      <a:off x="0" y="0"/>
+                      <a:ext cx="3237865" cy="1710690"/>
+                    </a:xfrm>
+                    <a:prstGeom prst="rect">
+                      <a:avLst/>
+                    </a:prstGeom>
+                  </pic:spPr>
+                </pic:pic>
+              </a:graphicData>
+            </a:graphic>
+          </wp:anchor>
+        </w:drawing>
+      </w:r>
+      <w:r>
+        <w:rPr>
+          <w:rFonts w:ascii="Segoe UI" w:hAnsi="Segoe UI"/>
+          <w:sz w:val="16"/>
+          <w:szCs w:val="24"/>
+        </w:rPr>
+        <w:tab/>
         <w:t>(Image showing initial testing of the layout CSS)</w:t>
-      </w:r>
-    </w:p>
-    <w:p>
-      <w:pPr>
-        <w:pStyle w:val="Normal"/>
-        <w:bidi w:val="0"/>
-        <w:jc w:val="left"/>
-        <w:rPr>
-          <w:rFonts w:ascii="Segoe UI" w:hAnsi="Segoe UI"/>
-        </w:rPr>
-      </w:pPr>
-      <w:r>
-        <w:rPr>
-          <w:rFonts w:ascii="Segoe UI" w:hAnsi="Segoe UI"/>
-        </w:rPr>
-      </w:r>
-    </w:p>
-    <w:p>
-      <w:pPr>
-        <w:pStyle w:val="Normal"/>
-        <w:bidi w:val="0"/>
-        <w:jc w:val="left"/>
-        <w:rPr>
-          <w:rFonts w:ascii="Segoe UI" w:hAnsi="Segoe UI"/>
-        </w:rPr>
-      </w:pPr>
-      <w:r>
-        <w:rPr>
-          <w:rFonts w:ascii="Segoe UI" w:hAnsi="Segoe UI"/>
-        </w:rPr>
-      </w:r>
-    </w:p>
-    <w:p>
-      <w:pPr>
-        <w:pStyle w:val="Normal"/>
-        <w:bidi w:val="0"/>
-        <w:jc w:val="left"/>
-        <w:rPr>
-          <w:rFonts w:ascii="Segoe UI" w:hAnsi="Segoe UI"/>
-        </w:rPr>
-      </w:pPr>
-      <w:r>
-        <w:rPr>
-          <w:rFonts w:ascii="Segoe UI" w:hAnsi="Segoe UI"/>
-        </w:rPr>
-        <w:t>- Created the HTML template that is used in each location, ensuring the layout of the game was consistent throughout every area</w:t>
+        <w:tab/>
+        <w:tab/>
+        <w:tab/>
+        <w:t>(Image of the final CSS)</w:t>
+      </w:r>
+    </w:p>
+    <w:p>
+      <w:pPr>
+        <w:pStyle w:val="Normal"/>
+        <w:bidi w:val="0"/>
+        <w:jc w:val="left"/>
+        <w:rPr>
+          <w:rFonts w:ascii="Segoe UI" w:hAnsi="Segoe UI"/>
+          <w:sz w:val="16"/>
+          <w:szCs w:val="24"/>
+        </w:rPr>
+      </w:pPr>
+      <w:r>
+        <w:rPr>
+          <w:rFonts w:ascii="Segoe UI" w:hAnsi="Segoe UI"/>
+          <w:sz w:val="16"/>
+          <w:szCs w:val="24"/>
+        </w:rPr>
       </w:r>
     </w:p>
     <w:p>
@@ -187,6 +230,21 @@
         <w:rPr>
           <w:rFonts w:ascii="Segoe UI" w:hAnsi="Segoe UI"/>
         </w:rPr>
+      </w:r>
+    </w:p>
+    <w:p>
+      <w:pPr>
+        <w:pStyle w:val="Normal"/>
+        <w:bidi w:val="0"/>
+        <w:jc w:val="left"/>
+        <w:rPr>
+          <w:rFonts w:ascii="Segoe UI" w:hAnsi="Segoe UI"/>
+        </w:rPr>
+      </w:pPr>
+      <w:r>
+        <w:rPr>
+          <w:rFonts w:ascii="Segoe UI" w:hAnsi="Segoe UI"/>
+        </w:rPr>
         <w:t>- Took Andrew’s prototype typewriter system and rewrote it to be significantly more robust (allowing any HTML element tags, not breaking when the user choices too quickly, etc.) while still remaining fully compatible with code that expected Andrew’s version.</w:t>
       </w:r>
     </w:p>
@@ -197,29 +255,300 @@
         <w:jc w:val="left"/>
         <w:rPr>
           <w:rFonts w:ascii="Segoe UI" w:hAnsi="Segoe UI"/>
-        </w:rPr>
-      </w:pPr>
-      <w:r>
-        <w:rPr>
-          <w:rFonts w:ascii="Segoe UI" w:hAnsi="Segoe UI"/>
-        </w:rPr>
-        <w:t>- Implemented a system for cross-fading audio, allowing a smooth transition between audio effects in different scenes, as I found the abrupt transition that we were initially using to be extremely jarring</w:t>
-      </w:r>
-    </w:p>
-    <w:p>
-      <w:pPr>
-        <w:pStyle w:val="Normal"/>
-        <w:bidi w:val="0"/>
-        <w:jc w:val="left"/>
-        <w:rPr>
-          <w:rFonts w:ascii="Segoe UI" w:hAnsi="Segoe UI"/>
-        </w:rPr>
-      </w:pPr>
-      <w:r>
-        <w:rPr>
-          <w:rFonts w:ascii="Segoe UI" w:hAnsi="Segoe UI"/>
-        </w:rPr>
-        <w:t>- This audio system was also updated to support playing short, non-repeating sounds</w:t>
+          <w:sz w:val="16"/>
+          <w:szCs w:val="24"/>
+        </w:rPr>
+      </w:pPr>
+      <w:r>
+        <w:drawing>
+          <wp:anchor behindDoc="0" distT="0" distB="0" distL="0" distR="0" simplePos="0" locked="0" layoutInCell="0" allowOverlap="1" relativeHeight="4">
+            <wp:simplePos x="0" y="0"/>
+            <wp:positionH relativeFrom="column">
+              <wp:posOffset>3505835</wp:posOffset>
+            </wp:positionH>
+            <wp:positionV relativeFrom="paragraph">
+              <wp:posOffset>51435</wp:posOffset>
+            </wp:positionV>
+            <wp:extent cx="2261235" cy="409575"/>
+            <wp:effectExtent l="0" t="0" r="0" b="0"/>
+            <wp:wrapTopAndBottom/>
+            <wp:docPr id="3" name="Image3" descr=""/>
+            <wp:cNvGraphicFramePr>
+              <a:graphicFrameLocks xmlns:a="http://schemas.openxmlformats.org/drawingml/2006/main" noChangeAspect="1"/>
+            </wp:cNvGraphicFramePr>
+            <a:graphic xmlns:a="http://schemas.openxmlformats.org/drawingml/2006/main">
+              <a:graphicData uri="http://schemas.openxmlformats.org/drawingml/2006/picture">
+                <pic:pic xmlns:pic="http://schemas.openxmlformats.org/drawingml/2006/picture">
+                  <pic:nvPicPr>
+                    <pic:cNvPr id="3" name="Image3" descr=""/>
+                    <pic:cNvPicPr>
+                      <a:picLocks noChangeAspect="1" noChangeArrowheads="1"/>
+                    </pic:cNvPicPr>
+                  </pic:nvPicPr>
+                  <pic:blipFill>
+                    <a:blip r:embed="rId4"/>
+                    <a:stretch>
+                      <a:fillRect/>
+                    </a:stretch>
+                  </pic:blipFill>
+                  <pic:spPr bwMode="auto">
+                    <a:xfrm>
+                      <a:off x="0" y="0"/>
+                      <a:ext cx="2261235" cy="409575"/>
+                    </a:xfrm>
+                    <a:prstGeom prst="rect">
+                      <a:avLst/>
+                    </a:prstGeom>
+                  </pic:spPr>
+                </pic:pic>
+              </a:graphicData>
+            </a:graphic>
+          </wp:anchor>
+        </w:drawing>
+        <w:drawing>
+          <wp:anchor behindDoc="0" distT="0" distB="0" distL="0" distR="0" simplePos="0" locked="0" layoutInCell="0" allowOverlap="1" relativeHeight="5">
+            <wp:simplePos x="0" y="0"/>
+            <wp:positionH relativeFrom="column">
+              <wp:posOffset>109855</wp:posOffset>
+            </wp:positionH>
+            <wp:positionV relativeFrom="paragraph">
+              <wp:posOffset>31115</wp:posOffset>
+            </wp:positionV>
+            <wp:extent cx="2841625" cy="2359660"/>
+            <wp:effectExtent l="0" t="0" r="0" b="0"/>
+            <wp:wrapSquare wrapText="largest"/>
+            <wp:docPr id="4" name="Image4" descr=""/>
+            <wp:cNvGraphicFramePr>
+              <a:graphicFrameLocks xmlns:a="http://schemas.openxmlformats.org/drawingml/2006/main" noChangeAspect="1"/>
+            </wp:cNvGraphicFramePr>
+            <a:graphic xmlns:a="http://schemas.openxmlformats.org/drawingml/2006/main">
+              <a:graphicData uri="http://schemas.openxmlformats.org/drawingml/2006/picture">
+                <pic:pic xmlns:pic="http://schemas.openxmlformats.org/drawingml/2006/picture">
+                  <pic:nvPicPr>
+                    <pic:cNvPr id="4" name="Image4" descr=""/>
+                    <pic:cNvPicPr>
+                      <a:picLocks noChangeAspect="1" noChangeArrowheads="1"/>
+                    </pic:cNvPicPr>
+                  </pic:nvPicPr>
+                  <pic:blipFill>
+                    <a:blip r:embed="rId5"/>
+                    <a:stretch>
+                      <a:fillRect/>
+                    </a:stretch>
+                  </pic:blipFill>
+                  <pic:spPr bwMode="auto">
+                    <a:xfrm>
+                      <a:off x="0" y="0"/>
+                      <a:ext cx="2841625" cy="2359660"/>
+                    </a:xfrm>
+                    <a:prstGeom prst="rect">
+                      <a:avLst/>
+                    </a:prstGeom>
+                  </pic:spPr>
+                </pic:pic>
+              </a:graphicData>
+            </a:graphic>
+          </wp:anchor>
+        </w:drawing>
+      </w:r>
+      <w:r>
+        <w:rPr>
+          <w:rFonts w:ascii="Segoe UI" w:hAnsi="Segoe UI"/>
+          <w:sz w:val="16"/>
+          <w:szCs w:val="24"/>
+        </w:rPr>
+        <w:tab/>
+        <w:t>(The visual output of the temperature system)</w:t>
+      </w:r>
+    </w:p>
+    <w:p>
+      <w:pPr>
+        <w:pStyle w:val="Normal"/>
+        <w:bidi w:val="0"/>
+        <w:jc w:val="left"/>
+        <w:rPr>
+          <w:rFonts w:ascii="Segoe UI" w:hAnsi="Segoe UI"/>
+        </w:rPr>
+      </w:pPr>
+      <w:r>
+        <w:rPr>
+          <w:rFonts w:ascii="Segoe UI" w:hAnsi="Segoe UI"/>
+        </w:rPr>
+      </w:r>
+    </w:p>
+    <w:p>
+      <w:pPr>
+        <w:pStyle w:val="Normal"/>
+        <w:bidi w:val="0"/>
+        <w:jc w:val="left"/>
+        <w:rPr>
+          <w:rFonts w:ascii="Segoe UI" w:hAnsi="Segoe UI"/>
+        </w:rPr>
+      </w:pPr>
+      <w:r>
+        <w:rPr>
+          <w:rFonts w:ascii="Segoe UI" w:hAnsi="Segoe UI"/>
+        </w:rPr>
+      </w:r>
+    </w:p>
+    <w:p>
+      <w:pPr>
+        <w:pStyle w:val="Normal"/>
+        <w:bidi w:val="0"/>
+        <w:jc w:val="left"/>
+        <w:rPr>
+          <w:rFonts w:ascii="Segoe UI" w:hAnsi="Segoe UI"/>
+        </w:rPr>
+      </w:pPr>
+      <w:r>
+        <w:rPr>
+          <w:rFonts w:ascii="Segoe UI" w:hAnsi="Segoe UI"/>
+        </w:rPr>
+      </w:r>
+    </w:p>
+    <w:p>
+      <w:pPr>
+        <w:pStyle w:val="Normal"/>
+        <w:bidi w:val="0"/>
+        <w:jc w:val="left"/>
+        <w:rPr>
+          <w:rFonts w:ascii="Segoe UI" w:hAnsi="Segoe UI"/>
+        </w:rPr>
+      </w:pPr>
+      <w:r>
+        <w:rPr>
+          <w:rFonts w:ascii="Segoe UI" w:hAnsi="Segoe UI"/>
+        </w:rPr>
+      </w:r>
+    </w:p>
+    <w:p>
+      <w:pPr>
+        <w:pStyle w:val="Normal"/>
+        <w:bidi w:val="0"/>
+        <w:jc w:val="left"/>
+        <w:rPr>
+          <w:rFonts w:ascii="Segoe UI" w:hAnsi="Segoe UI"/>
+        </w:rPr>
+      </w:pPr>
+      <w:r>
+        <w:rPr>
+          <w:rFonts w:ascii="Segoe UI" w:hAnsi="Segoe UI"/>
+        </w:rPr>
+      </w:r>
+    </w:p>
+    <w:p>
+      <w:pPr>
+        <w:pStyle w:val="Normal"/>
+        <w:bidi w:val="0"/>
+        <w:jc w:val="left"/>
+        <w:rPr>
+          <w:rFonts w:ascii="Segoe UI" w:hAnsi="Segoe UI"/>
+        </w:rPr>
+      </w:pPr>
+      <w:r>
+        <w:rPr>
+          <w:rFonts w:ascii="Segoe UI" w:hAnsi="Segoe UI"/>
+        </w:rPr>
+      </w:r>
+    </w:p>
+    <w:p>
+      <w:pPr>
+        <w:pStyle w:val="Normal"/>
+        <w:bidi w:val="0"/>
+        <w:jc w:val="left"/>
+        <w:rPr>
+          <w:rFonts w:ascii="Segoe UI" w:hAnsi="Segoe UI"/>
+        </w:rPr>
+      </w:pPr>
+      <w:r>
+        <w:rPr>
+          <w:rFonts w:ascii="Segoe UI" w:hAnsi="Segoe UI"/>
+        </w:rPr>
+      </w:r>
+    </w:p>
+    <w:p>
+      <w:pPr>
+        <w:pStyle w:val="Normal"/>
+        <w:bidi w:val="0"/>
+        <w:jc w:val="left"/>
+        <w:rPr>
+          <w:rFonts w:ascii="Segoe UI" w:hAnsi="Segoe UI"/>
+        </w:rPr>
+      </w:pPr>
+      <w:r>
+        <w:rPr>
+          <w:rFonts w:ascii="Segoe UI" w:hAnsi="Segoe UI"/>
+        </w:rPr>
+      </w:r>
+    </w:p>
+    <w:p>
+      <w:pPr>
+        <w:pStyle w:val="Normal"/>
+        <w:bidi w:val="0"/>
+        <w:jc w:val="left"/>
+        <w:rPr>
+          <w:rFonts w:ascii="Segoe UI" w:hAnsi="Segoe UI"/>
+        </w:rPr>
+      </w:pPr>
+      <w:r>
+        <w:rPr>
+          <w:rFonts w:ascii="Segoe UI" w:hAnsi="Segoe UI"/>
+        </w:rPr>
+      </w:r>
+    </w:p>
+    <w:p>
+      <w:pPr>
+        <w:pStyle w:val="Normal"/>
+        <w:bidi w:val="0"/>
+        <w:jc w:val="left"/>
+        <w:rPr>
+          <w:rFonts w:ascii="Segoe UI" w:hAnsi="Segoe UI"/>
+          <w:sz w:val="16"/>
+          <w:szCs w:val="24"/>
+        </w:rPr>
+      </w:pPr>
+      <w:r>
+        <w:rPr>
+          <w:rFonts w:ascii="Segoe UI" w:hAnsi="Segoe UI"/>
+          <w:sz w:val="16"/>
+          <w:szCs w:val="24"/>
+        </w:rPr>
+        <w:t>(A small sample of the code used to create the temperature system)</w:t>
+      </w:r>
+    </w:p>
+    <w:p>
+      <w:pPr>
+        <w:pStyle w:val="Normal"/>
+        <w:bidi w:val="0"/>
+        <w:jc w:val="left"/>
+        <w:rPr>
+          <w:rFonts w:ascii="Segoe UI" w:hAnsi="Segoe UI"/>
+          <w:sz w:val="16"/>
+          <w:szCs w:val="24"/>
+        </w:rPr>
+      </w:pPr>
+      <w:r>
+        <w:rPr>
+          <w:rFonts w:ascii="Segoe UI" w:hAnsi="Segoe UI"/>
+          <w:sz w:val="16"/>
+          <w:szCs w:val="24"/>
+        </w:rPr>
+      </w:r>
+    </w:p>
+    <w:p>
+      <w:pPr>
+        <w:pStyle w:val="Normal"/>
+        <w:bidi w:val="0"/>
+        <w:jc w:val="left"/>
+        <w:rPr>
+          <w:rFonts w:ascii="Segoe UI" w:hAnsi="Segoe UI"/>
+        </w:rPr>
+      </w:pPr>
+      <w:r>
+        <w:rPr>
+          <w:rFonts w:ascii="Segoe UI" w:hAnsi="Segoe UI"/>
+        </w:rPr>
+        <w:t>- Implemented a system for cross-fading audio, allowing a smooth transition between audio effects in different scenes, as I found the abrupt transition that we were initially using to be extremely jarring- This audio system was also updated to support playing short, non-repeating sounds</w:t>
       </w:r>
     </w:p>
     <w:p>
@@ -236,6 +565,89 @@
           <w:rFonts w:ascii="Segoe UI" w:hAnsi="Segoe UI"/>
         </w:rPr>
         <w:t>- Later on, it was also updated to integrate with the volume slider Ryan had added</w:t>
+      </w:r>
+    </w:p>
+    <w:p>
+      <w:pPr>
+        <w:pStyle w:val="Normal"/>
+        <w:bidi w:val="0"/>
+        <w:jc w:val="left"/>
+        <w:rPr>
+          <w:rFonts w:ascii="Segoe UI" w:hAnsi="Segoe UI"/>
+        </w:rPr>
+      </w:pPr>
+      <w:r>
+        <w:drawing>
+          <wp:anchor behindDoc="0" distT="0" distB="0" distL="0" distR="0" simplePos="0" locked="0" layoutInCell="0" allowOverlap="1" relativeHeight="6">
+            <wp:simplePos x="0" y="0"/>
+            <wp:positionH relativeFrom="column">
+              <wp:posOffset>1255395</wp:posOffset>
+            </wp:positionH>
+            <wp:positionV relativeFrom="paragraph">
+              <wp:posOffset>-152400</wp:posOffset>
+            </wp:positionV>
+            <wp:extent cx="2851785" cy="2089785"/>
+            <wp:effectExtent l="0" t="0" r="0" b="0"/>
+            <wp:wrapTopAndBottom/>
+            <wp:docPr id="5" name="Image5" descr=""/>
+            <wp:cNvGraphicFramePr>
+              <a:graphicFrameLocks xmlns:a="http://schemas.openxmlformats.org/drawingml/2006/main" noChangeAspect="1"/>
+            </wp:cNvGraphicFramePr>
+            <a:graphic xmlns:a="http://schemas.openxmlformats.org/drawingml/2006/main">
+              <a:graphicData uri="http://schemas.openxmlformats.org/drawingml/2006/picture">
+                <pic:pic xmlns:pic="http://schemas.openxmlformats.org/drawingml/2006/picture">
+                  <pic:nvPicPr>
+                    <pic:cNvPr id="5" name="Image5" descr=""/>
+                    <pic:cNvPicPr>
+                      <a:picLocks noChangeAspect="1" noChangeArrowheads="1"/>
+                    </pic:cNvPicPr>
+                  </pic:nvPicPr>
+                  <pic:blipFill>
+                    <a:blip r:embed="rId6"/>
+                    <a:stretch>
+                      <a:fillRect/>
+                    </a:stretch>
+                  </pic:blipFill>
+                  <pic:spPr bwMode="auto">
+                    <a:xfrm>
+                      <a:off x="0" y="0"/>
+                      <a:ext cx="2851785" cy="2089785"/>
+                    </a:xfrm>
+                    <a:prstGeom prst="rect">
+                      <a:avLst/>
+                    </a:prstGeom>
+                  </pic:spPr>
+                </pic:pic>
+              </a:graphicData>
+            </a:graphic>
+          </wp:anchor>
+        </w:drawing>
+      </w:r>
+      <w:r>
+        <w:rPr>
+          <w:rFonts w:ascii="Segoe UI" w:hAnsi="Segoe UI"/>
+          <w:sz w:val="16"/>
+          <w:szCs w:val="24"/>
+        </w:rPr>
+        <w:tab/>
+        <w:tab/>
+        <w:t>(A section of the code that controls cross-fading audio)</w:t>
+      </w:r>
+    </w:p>
+    <w:p>
+      <w:pPr>
+        <w:pStyle w:val="Normal"/>
+        <w:bidi w:val="0"/>
+        <w:jc w:val="left"/>
+        <w:rPr>
+          <w:sz w:val="16"/>
+          <w:szCs w:val="24"/>
+        </w:rPr>
+      </w:pPr>
+      <w:r>
+        <w:rPr>
+          <w:rFonts w:ascii="Segoe UI" w:hAnsi="Segoe UI"/>
+        </w:rPr>
       </w:r>
     </w:p>
     <w:p>

</xml_diff>

<commit_message>
More work on individual report (Still WIP)
</commit_message>
<xml_diff>
--- a/Documentation/Reports/40323855_JamesMcKee.docx
+++ b/Documentation/Reports/40323855_JamesMcKee.docx
@@ -31,23 +31,19 @@
         <w:rPr>
           <w:rFonts w:ascii="Segoe UI" w:hAnsi="Segoe UI"/>
         </w:rPr>
-        <w:t>- Built the initial CSS layout that has since been contributed to by everybody else, with a map and inventory on the left, dialogue on the bottom and choices on the left, and iterated on this to improve it. The map was later on replaced with displaying the temperature and timer systems.</w:t>
-      </w:r>
-    </w:p>
-    <w:p>
-      <w:pPr>
-        <w:pStyle w:val="Normal"/>
-        <w:bidi w:val="0"/>
-        <w:jc w:val="left"/>
-        <w:rPr>
-          <w:rFonts w:ascii="Segoe UI" w:hAnsi="Segoe UI"/>
-        </w:rPr>
-      </w:pPr>
-      <w:r>
-        <w:rPr>
-          <w:rFonts w:ascii="Segoe UI" w:hAnsi="Segoe UI"/>
-        </w:rPr>
-        <w:t>- Created the HTML template that is used in each location, ensuring the layout of the game was consistent throughout every area</w:t>
+        <w:t xml:space="preserve">- Built the initial CSS layout, </w:t>
+      </w:r>
+      <w:r>
+        <w:rPr>
+          <w:rFonts w:ascii="Segoe UI" w:hAnsi="Segoe UI"/>
+        </w:rPr>
+        <w:t xml:space="preserve">following </w:t>
+      </w:r>
+      <w:r>
+        <w:rPr>
+          <w:rFonts w:ascii="Segoe UI" w:hAnsi="Segoe UI"/>
+        </w:rPr>
+        <w:t xml:space="preserve"> that has since been contributed to by everybody else, with a map and inventory on the left, dialogue on the bottom and choices on the left, and iterated on this to improve it. The map was later on replaced with displaying the temperature and timer systems.</w:t>
       </w:r>
     </w:p>
     <w:p>
@@ -178,8 +174,7 @@
         <w:t>(Image showing initial testing of the layout CSS)</w:t>
         <w:tab/>
         <w:tab/>
-        <w:tab/>
-        <w:t>(Image of the final CSS)</w:t>
+        <w:t>(Image of the final CSS, updated and properly themed)</w:t>
       </w:r>
     </w:p>
     <w:p>
@@ -257,11 +252,252 @@
           <w:rFonts w:ascii="Segoe UI" w:hAnsi="Segoe UI"/>
           <w:sz w:val="16"/>
           <w:szCs w:val="24"/>
+        </w:rPr>
+      </w:pPr>
+      <w:r>
+        <w:drawing>
+          <wp:anchor behindDoc="0" distT="0" distB="0" distL="0" distR="0" simplePos="0" locked="0" layoutInCell="0" allowOverlap="1" relativeHeight="9">
+            <wp:simplePos x="0" y="0"/>
+            <wp:positionH relativeFrom="column">
+              <wp:align>center</wp:align>
+            </wp:positionH>
+            <wp:positionV relativeFrom="paragraph">
+              <wp:posOffset>635</wp:posOffset>
+            </wp:positionV>
+            <wp:extent cx="3067050" cy="3496310"/>
+            <wp:effectExtent l="0" t="0" r="0" b="0"/>
+            <wp:wrapTopAndBottom/>
+            <wp:docPr id="3" name="Image8" descr=""/>
+            <wp:cNvGraphicFramePr>
+              <a:graphicFrameLocks xmlns:a="http://schemas.openxmlformats.org/drawingml/2006/main" noChangeAspect="1"/>
+            </wp:cNvGraphicFramePr>
+            <a:graphic xmlns:a="http://schemas.openxmlformats.org/drawingml/2006/main">
+              <a:graphicData uri="http://schemas.openxmlformats.org/drawingml/2006/picture">
+                <pic:pic xmlns:pic="http://schemas.openxmlformats.org/drawingml/2006/picture">
+                  <pic:nvPicPr>
+                    <pic:cNvPr id="3" name="Image8" descr=""/>
+                    <pic:cNvPicPr>
+                      <a:picLocks noChangeAspect="1" noChangeArrowheads="1"/>
+                    </pic:cNvPicPr>
+                  </pic:nvPicPr>
+                  <pic:blipFill>
+                    <a:blip r:embed="rId4"/>
+                    <a:stretch>
+                      <a:fillRect/>
+                    </a:stretch>
+                  </pic:blipFill>
+                  <pic:spPr bwMode="auto">
+                    <a:xfrm>
+                      <a:off x="0" y="0"/>
+                      <a:ext cx="3067050" cy="3496310"/>
+                    </a:xfrm>
+                    <a:prstGeom prst="rect">
+                      <a:avLst/>
+                    </a:prstGeom>
+                  </pic:spPr>
+                </pic:pic>
+              </a:graphicData>
+            </a:graphic>
+          </wp:anchor>
+        </w:drawing>
+      </w:r>
+      <w:r>
+        <w:rPr>
+          <w:rFonts w:ascii="Segoe UI" w:hAnsi="Segoe UI"/>
+          <w:sz w:val="16"/>
+          <w:szCs w:val="24"/>
+        </w:rPr>
+        <w:tab/>
+        <w:tab/>
+      </w:r>
+      <w:r>
+        <w:rPr>
+          <w:rFonts w:ascii="Segoe UI" w:hAnsi="Segoe UI"/>
+          <w:sz w:val="16"/>
+          <w:szCs w:val="24"/>
+        </w:rPr>
+        <w:t>(A section of the typewriter’s code – see Typewriter.js for the full source)</w:t>
+      </w:r>
+    </w:p>
+    <w:p>
+      <w:pPr>
+        <w:pStyle w:val="Normal"/>
+        <w:bidi w:val="0"/>
+        <w:jc w:val="left"/>
+        <w:rPr>
+          <w:rFonts w:ascii="Segoe UI" w:hAnsi="Segoe UI"/>
+          <w:sz w:val="16"/>
+          <w:szCs w:val="24"/>
+        </w:rPr>
+      </w:pPr>
+      <w:r>
+        <w:rPr>
+          <w:rFonts w:ascii="Segoe UI" w:hAnsi="Segoe UI"/>
+          <w:sz w:val="16"/>
+          <w:szCs w:val="24"/>
+        </w:rPr>
+      </w:r>
+    </w:p>
+    <w:p>
+      <w:pPr>
+        <w:pStyle w:val="Normal"/>
+        <w:bidi w:val="0"/>
+        <w:jc w:val="left"/>
+        <w:rPr>
+          <w:rFonts w:ascii="Segoe UI" w:hAnsi="Segoe UI"/>
+        </w:rPr>
+      </w:pPr>
+      <w:r>
+        <w:rPr>
+          <w:rFonts w:ascii="Segoe UI" w:hAnsi="Segoe UI"/>
+        </w:rPr>
+        <w:t>- Implemented a system for cross-fading audio, allowing a smooth transition between audio effects in different scenes, as I found the abrupt transition that we were initially using to be extremely jarring</w:t>
+      </w:r>
+    </w:p>
+    <w:p>
+      <w:pPr>
+        <w:pStyle w:val="Normal"/>
+        <w:bidi w:val="0"/>
+        <w:jc w:val="left"/>
+        <w:rPr>
+          <w:rFonts w:ascii="Segoe UI" w:hAnsi="Segoe UI"/>
+        </w:rPr>
+      </w:pPr>
+      <w:r>
+        <w:rPr>
+          <w:rFonts w:ascii="Segoe UI" w:hAnsi="Segoe UI"/>
+        </w:rPr>
+        <w:t>- This audio system was also updated to support playing short, non-repeating sounds</w:t>
+      </w:r>
+    </w:p>
+    <w:p>
+      <w:pPr>
+        <w:pStyle w:val="Normal"/>
+        <w:bidi w:val="0"/>
+        <w:jc w:val="left"/>
+        <w:rPr>
+          <w:rFonts w:ascii="Segoe UI" w:hAnsi="Segoe UI"/>
+        </w:rPr>
+      </w:pPr>
+      <w:r>
+        <w:rPr>
+          <w:rFonts w:ascii="Segoe UI" w:hAnsi="Segoe UI"/>
+        </w:rPr>
+        <w:t>- Later on, it was also updated to integrate with the volume slider Ryan had added</w:t>
+      </w:r>
+    </w:p>
+    <w:p>
+      <w:pPr>
+        <w:pStyle w:val="Normal"/>
+        <w:bidi w:val="0"/>
+        <w:jc w:val="left"/>
+        <w:rPr>
+          <w:rFonts w:ascii="Segoe UI" w:hAnsi="Segoe UI"/>
         </w:rPr>
       </w:pPr>
       <w:r>
         <w:drawing>
           <wp:anchor behindDoc="0" distT="0" distB="0" distL="0" distR="0" simplePos="0" locked="0" layoutInCell="0" allowOverlap="1" relativeHeight="4">
+            <wp:simplePos x="0" y="0"/>
+            <wp:positionH relativeFrom="column">
+              <wp:posOffset>1245870</wp:posOffset>
+            </wp:positionH>
+            <wp:positionV relativeFrom="paragraph">
+              <wp:posOffset>47625</wp:posOffset>
+            </wp:positionV>
+            <wp:extent cx="2851785" cy="2089785"/>
+            <wp:effectExtent l="0" t="0" r="0" b="0"/>
+            <wp:wrapTopAndBottom/>
+            <wp:docPr id="4" name="Image5" descr=""/>
+            <wp:cNvGraphicFramePr>
+              <a:graphicFrameLocks xmlns:a="http://schemas.openxmlformats.org/drawingml/2006/main" noChangeAspect="1"/>
+            </wp:cNvGraphicFramePr>
+            <a:graphic xmlns:a="http://schemas.openxmlformats.org/drawingml/2006/main">
+              <a:graphicData uri="http://schemas.openxmlformats.org/drawingml/2006/picture">
+                <pic:pic xmlns:pic="http://schemas.openxmlformats.org/drawingml/2006/picture">
+                  <pic:nvPicPr>
+                    <pic:cNvPr id="4" name="Image5" descr=""/>
+                    <pic:cNvPicPr>
+                      <a:picLocks noChangeAspect="1" noChangeArrowheads="1"/>
+                    </pic:cNvPicPr>
+                  </pic:nvPicPr>
+                  <pic:blipFill>
+                    <a:blip r:embed="rId5"/>
+                    <a:stretch>
+                      <a:fillRect/>
+                    </a:stretch>
+                  </pic:blipFill>
+                  <pic:spPr bwMode="auto">
+                    <a:xfrm>
+                      <a:off x="0" y="0"/>
+                      <a:ext cx="2851785" cy="2089785"/>
+                    </a:xfrm>
+                    <a:prstGeom prst="rect">
+                      <a:avLst/>
+                    </a:prstGeom>
+                  </pic:spPr>
+                </pic:pic>
+              </a:graphicData>
+            </a:graphic>
+          </wp:anchor>
+        </w:drawing>
+      </w:r>
+      <w:r>
+        <w:rPr>
+          <w:rFonts w:ascii="Segoe UI" w:hAnsi="Segoe UI"/>
+          <w:sz w:val="16"/>
+          <w:szCs w:val="24"/>
+        </w:rPr>
+        <w:tab/>
+        <w:t>(A section of the code that controls cross-fading audio – see crossfade.js for the full source)</w:t>
+      </w:r>
+    </w:p>
+    <w:p>
+      <w:pPr>
+        <w:pStyle w:val="Normal"/>
+        <w:bidi w:val="0"/>
+        <w:jc w:val="left"/>
+        <w:rPr>
+          <w:sz w:val="16"/>
+          <w:szCs w:val="24"/>
+        </w:rPr>
+      </w:pPr>
+      <w:r>
+        <w:rPr>
+          <w:rFonts w:ascii="Segoe UI" w:hAnsi="Segoe UI"/>
+        </w:rPr>
+      </w:r>
+    </w:p>
+    <w:p>
+      <w:pPr>
+        <w:pStyle w:val="Normal"/>
+        <w:bidi w:val="0"/>
+        <w:jc w:val="left"/>
+        <w:rPr>
+          <w:rFonts w:ascii="Segoe UI" w:hAnsi="Segoe UI"/>
+        </w:rPr>
+      </w:pPr>
+      <w:r>
+        <w:rPr>
+          <w:rFonts w:ascii="Segoe UI" w:hAnsi="Segoe UI"/>
+        </w:rPr>
+        <w:t>- Created a temperature system, compatible with Andrew’s initial prototype, that also allows each location to be more flexible with increasing and decreasing the temperature, made sure the temperature was saved to session storage so it would carry over between locations, allowing specific events to be called to end the game if the player gets too hot/cold, and displayed the temperature to the player both as a number and as a colour-coded bar that can be read easily at a glance</w:t>
+      </w:r>
+    </w:p>
+    <w:p>
+      <w:pPr>
+        <w:pStyle w:val="Normal"/>
+        <w:bidi w:val="0"/>
+        <w:jc w:val="left"/>
+        <w:rPr>
+          <w:rFonts w:ascii="Segoe UI" w:hAnsi="Segoe UI"/>
+          <w:sz w:val="16"/>
+          <w:szCs w:val="24"/>
+        </w:rPr>
+      </w:pPr>
+      <w:r>
+        <w:drawing>
+          <wp:anchor behindDoc="0" distT="0" distB="0" distL="0" distR="0" simplePos="0" locked="0" layoutInCell="0" allowOverlap="1" relativeHeight="5">
             <wp:simplePos x="0" y="0"/>
             <wp:positionH relativeFrom="column">
               <wp:posOffset>3505835</wp:posOffset>
@@ -272,7 +508,7 @@
             <wp:extent cx="2261235" cy="409575"/>
             <wp:effectExtent l="0" t="0" r="0" b="0"/>
             <wp:wrapTopAndBottom/>
-            <wp:docPr id="3" name="Image3" descr=""/>
+            <wp:docPr id="5" name="Image3" descr=""/>
             <wp:cNvGraphicFramePr>
               <a:graphicFrameLocks xmlns:a="http://schemas.openxmlformats.org/drawingml/2006/main" noChangeAspect="1"/>
             </wp:cNvGraphicFramePr>
@@ -280,13 +516,13 @@
               <a:graphicData uri="http://schemas.openxmlformats.org/drawingml/2006/picture">
                 <pic:pic xmlns:pic="http://schemas.openxmlformats.org/drawingml/2006/picture">
                   <pic:nvPicPr>
-                    <pic:cNvPr id="3" name="Image3" descr=""/>
+                    <pic:cNvPr id="5" name="Image3" descr=""/>
                     <pic:cNvPicPr>
                       <a:picLocks noChangeAspect="1" noChangeArrowheads="1"/>
                     </pic:cNvPicPr>
                   </pic:nvPicPr>
                   <pic:blipFill>
-                    <a:blip r:embed="rId4"/>
+                    <a:blip r:embed="rId6"/>
                     <a:stretch>
                       <a:fillRect/>
                     </a:stretch>
@@ -306,7 +542,7 @@
           </wp:anchor>
         </w:drawing>
         <w:drawing>
-          <wp:anchor behindDoc="0" distT="0" distB="0" distL="0" distR="0" simplePos="0" locked="0" layoutInCell="0" allowOverlap="1" relativeHeight="5">
+          <wp:anchor behindDoc="0" distT="0" distB="0" distL="0" distR="0" simplePos="0" locked="0" layoutInCell="0" allowOverlap="1" relativeHeight="6">
             <wp:simplePos x="0" y="0"/>
             <wp:positionH relativeFrom="column">
               <wp:posOffset>109855</wp:posOffset>
@@ -317,7 +553,7 @@
             <wp:extent cx="2841625" cy="2359660"/>
             <wp:effectExtent l="0" t="0" r="0" b="0"/>
             <wp:wrapSquare wrapText="largest"/>
-            <wp:docPr id="4" name="Image4" descr=""/>
+            <wp:docPr id="6" name="Image4" descr=""/>
             <wp:cNvGraphicFramePr>
               <a:graphicFrameLocks xmlns:a="http://schemas.openxmlformats.org/drawingml/2006/main" noChangeAspect="1"/>
             </wp:cNvGraphicFramePr>
@@ -325,13 +561,13 @@
               <a:graphicData uri="http://schemas.openxmlformats.org/drawingml/2006/picture">
                 <pic:pic xmlns:pic="http://schemas.openxmlformats.org/drawingml/2006/picture">
                   <pic:nvPicPr>
-                    <pic:cNvPr id="4" name="Image4" descr=""/>
+                    <pic:cNvPr id="6" name="Image4" descr=""/>
                     <pic:cNvPicPr>
                       <a:picLocks noChangeAspect="1" noChangeArrowheads="1"/>
                     </pic:cNvPicPr>
                   </pic:nvPicPr>
                   <pic:blipFill>
-                    <a:blip r:embed="rId5"/>
+                    <a:blip r:embed="rId7"/>
                     <a:stretch>
                       <a:fillRect/>
                     </a:stretch>
@@ -513,83 +749,90 @@
           <w:sz w:val="16"/>
           <w:szCs w:val="24"/>
         </w:rPr>
-        <w:t>(A small sample of the code used to create the temperature system)</w:t>
-      </w:r>
-    </w:p>
-    <w:p>
-      <w:pPr>
-        <w:pStyle w:val="Normal"/>
-        <w:bidi w:val="0"/>
-        <w:jc w:val="left"/>
-        <w:rPr>
-          <w:rFonts w:ascii="Segoe UI" w:hAnsi="Segoe UI"/>
-          <w:sz w:val="16"/>
-          <w:szCs w:val="24"/>
-        </w:rPr>
-      </w:pPr>
-      <w:r>
-        <w:rPr>
-          <w:rFonts w:ascii="Segoe UI" w:hAnsi="Segoe UI"/>
-          <w:sz w:val="16"/>
-          <w:szCs w:val="24"/>
-        </w:rPr>
-      </w:r>
-    </w:p>
-    <w:p>
-      <w:pPr>
-        <w:pStyle w:val="Normal"/>
-        <w:bidi w:val="0"/>
-        <w:jc w:val="left"/>
-        <w:rPr>
-          <w:rFonts w:ascii="Segoe UI" w:hAnsi="Segoe UI"/>
-        </w:rPr>
-      </w:pPr>
-      <w:r>
-        <w:rPr>
-          <w:rFonts w:ascii="Segoe UI" w:hAnsi="Segoe UI"/>
-        </w:rPr>
-        <w:t>- Implemented a system for cross-fading audio, allowing a smooth transition between audio effects in different scenes, as I found the abrupt transition that we were initially using to be extremely jarring- This audio system was also updated to support playing short, non-repeating sounds</w:t>
-      </w:r>
-    </w:p>
-    <w:p>
-      <w:pPr>
-        <w:pStyle w:val="Normal"/>
-        <w:bidi w:val="0"/>
-        <w:jc w:val="left"/>
-        <w:rPr>
-          <w:rFonts w:ascii="Segoe UI" w:hAnsi="Segoe UI"/>
-        </w:rPr>
-      </w:pPr>
-      <w:r>
-        <w:rPr>
-          <w:rFonts w:ascii="Segoe UI" w:hAnsi="Segoe UI"/>
-        </w:rPr>
-        <w:t>- Later on, it was also updated to integrate with the volume slider Ryan had added</w:t>
-      </w:r>
-    </w:p>
-    <w:p>
-      <w:pPr>
-        <w:pStyle w:val="Normal"/>
-        <w:bidi w:val="0"/>
-        <w:jc w:val="left"/>
-        <w:rPr>
-          <w:rFonts w:ascii="Segoe UI" w:hAnsi="Segoe UI"/>
+        <w:t>(A small sample of the code used to create the temperature system,</w:t>
+      </w:r>
+    </w:p>
+    <w:p>
+      <w:pPr>
+        <w:pStyle w:val="Normal"/>
+        <w:bidi w:val="0"/>
+        <w:jc w:val="left"/>
+        <w:rPr>
+          <w:rFonts w:ascii="Segoe UI" w:hAnsi="Segoe UI"/>
+          <w:sz w:val="16"/>
+          <w:szCs w:val="24"/>
+        </w:rPr>
+      </w:pPr>
+      <w:r>
+        <w:rPr>
+          <w:rFonts w:ascii="Segoe UI" w:hAnsi="Segoe UI"/>
+          <w:sz w:val="16"/>
+          <w:szCs w:val="24"/>
+        </w:rPr>
+        <w:tab/>
+        <w:t>see Temperature.js for the full source)</w:t>
+      </w:r>
+    </w:p>
+    <w:p>
+      <w:pPr>
+        <w:pStyle w:val="Normal"/>
+        <w:bidi w:val="0"/>
+        <w:jc w:val="left"/>
+        <w:rPr>
+          <w:rFonts w:ascii="Segoe UI" w:hAnsi="Segoe UI"/>
+          <w:sz w:val="16"/>
+          <w:szCs w:val="24"/>
+        </w:rPr>
+      </w:pPr>
+      <w:r>
+        <w:rPr>
+          <w:rFonts w:ascii="Segoe UI" w:hAnsi="Segoe UI"/>
+          <w:sz w:val="16"/>
+          <w:szCs w:val="24"/>
+        </w:rPr>
+      </w:r>
+    </w:p>
+    <w:p>
+      <w:pPr>
+        <w:pStyle w:val="Normal"/>
+        <w:bidi w:val="0"/>
+        <w:jc w:val="left"/>
+        <w:rPr>
+          <w:rFonts w:ascii="Segoe UI" w:hAnsi="Segoe UI"/>
+        </w:rPr>
+      </w:pPr>
+      <w:r>
+        <w:rPr>
+          <w:rFonts w:ascii="Segoe UI" w:hAnsi="Segoe UI"/>
+        </w:rPr>
+        <w:t>- Improved Andrew’s initial version of the timer by getting it to display the time remaining as part of the UI, and added functionality to run specific text nodes whenever the night started/ended, to make sure the time limit of 5 minutes was actually enforced</w:t>
+      </w:r>
+    </w:p>
+    <w:p>
+      <w:pPr>
+        <w:pStyle w:val="Normal"/>
+        <w:bidi w:val="0"/>
+        <w:jc w:val="left"/>
+        <w:rPr>
+          <w:rFonts w:ascii="Segoe UI" w:hAnsi="Segoe UI"/>
+          <w:sz w:val="16"/>
+          <w:szCs w:val="24"/>
         </w:rPr>
       </w:pPr>
       <w:r>
         <w:drawing>
-          <wp:anchor behindDoc="0" distT="0" distB="0" distL="0" distR="0" simplePos="0" locked="0" layoutInCell="0" allowOverlap="1" relativeHeight="6">
+          <wp:anchor behindDoc="0" distT="0" distB="0" distL="0" distR="0" simplePos="0" locked="0" layoutInCell="0" allowOverlap="1" relativeHeight="7">
             <wp:simplePos x="0" y="0"/>
             <wp:positionH relativeFrom="column">
-              <wp:posOffset>1255395</wp:posOffset>
+              <wp:posOffset>3945890</wp:posOffset>
             </wp:positionH>
             <wp:positionV relativeFrom="paragraph">
-              <wp:posOffset>-152400</wp:posOffset>
+              <wp:posOffset>635</wp:posOffset>
             </wp:positionV>
-            <wp:extent cx="2851785" cy="2089785"/>
+            <wp:extent cx="2124075" cy="481965"/>
             <wp:effectExtent l="0" t="0" r="0" b="0"/>
             <wp:wrapTopAndBottom/>
-            <wp:docPr id="5" name="Image5" descr=""/>
+            <wp:docPr id="7" name="Image6" descr=""/>
             <wp:cNvGraphicFramePr>
               <a:graphicFrameLocks xmlns:a="http://schemas.openxmlformats.org/drawingml/2006/main" noChangeAspect="1"/>
             </wp:cNvGraphicFramePr>
@@ -597,13 +840,13 @@
               <a:graphicData uri="http://schemas.openxmlformats.org/drawingml/2006/picture">
                 <pic:pic xmlns:pic="http://schemas.openxmlformats.org/drawingml/2006/picture">
                   <pic:nvPicPr>
-                    <pic:cNvPr id="5" name="Image5" descr=""/>
+                    <pic:cNvPr id="7" name="Image6" descr=""/>
                     <pic:cNvPicPr>
                       <a:picLocks noChangeAspect="1" noChangeArrowheads="1"/>
                     </pic:cNvPicPr>
                   </pic:nvPicPr>
                   <pic:blipFill>
-                    <a:blip r:embed="rId6"/>
+                    <a:blip r:embed="rId8"/>
                     <a:stretch>
                       <a:fillRect/>
                     </a:stretch>
@@ -611,7 +854,7 @@
                   <pic:spPr bwMode="auto">
                     <a:xfrm>
                       <a:off x="0" y="0"/>
-                      <a:ext cx="2851785" cy="2089785"/>
+                      <a:ext cx="2124075" cy="481965"/>
                     </a:xfrm>
                     <a:prstGeom prst="rect">
                       <a:avLst/>
@@ -622,64 +865,292 @@
             </a:graphic>
           </wp:anchor>
         </w:drawing>
-      </w:r>
-      <w:r>
-        <w:rPr>
-          <w:rFonts w:ascii="Segoe UI" w:hAnsi="Segoe UI"/>
-          <w:sz w:val="16"/>
-          <w:szCs w:val="24"/>
-        </w:rPr>
-        <w:tab/>
-        <w:tab/>
-        <w:t>(A section of the code that controls cross-fading audio)</w:t>
-      </w:r>
-    </w:p>
-    <w:p>
-      <w:pPr>
-        <w:pStyle w:val="Normal"/>
-        <w:bidi w:val="0"/>
-        <w:jc w:val="left"/>
-        <w:rPr>
-          <w:sz w:val="16"/>
-          <w:szCs w:val="24"/>
-        </w:rPr>
-      </w:pPr>
-      <w:r>
-        <w:rPr>
-          <w:rFonts w:ascii="Segoe UI" w:hAnsi="Segoe UI"/>
-        </w:rPr>
-      </w:r>
-    </w:p>
-    <w:p>
-      <w:pPr>
-        <w:pStyle w:val="Normal"/>
-        <w:bidi w:val="0"/>
-        <w:jc w:val="left"/>
-        <w:rPr>
-          <w:rFonts w:ascii="Segoe UI" w:hAnsi="Segoe UI"/>
-        </w:rPr>
-      </w:pPr>
-      <w:r>
-        <w:rPr>
-          <w:rFonts w:ascii="Segoe UI" w:hAnsi="Segoe UI"/>
-        </w:rPr>
-        <w:t>- Created a temperature system, compatible with Andrew’s initial prototype, that also allows each location to be more flexible with increasing and decreasing the temperature, made sure the temperature was saved to session storage so it would carry over between locations, allowing specific events to be called to end the game if the player gets too hot/cold, and displayed the temperature to the player both as a number and as a colour-coded bar that can be read easily at a glance</w:t>
-      </w:r>
-    </w:p>
-    <w:p>
-      <w:pPr>
-        <w:pStyle w:val="Normal"/>
-        <w:bidi w:val="0"/>
-        <w:jc w:val="left"/>
-        <w:rPr>
-          <w:rFonts w:ascii="Segoe UI" w:hAnsi="Segoe UI"/>
-        </w:rPr>
-      </w:pPr>
-      <w:r>
-        <w:rPr>
-          <w:rFonts w:ascii="Segoe UI" w:hAnsi="Segoe UI"/>
-        </w:rPr>
-        <w:t>- Improved Andrew’s initial version of the timer by getting it to display the time remaining as part of the UI, and added functionality to run specific text nodes whenever the night started/ended, to make sure the time limit of 5 minutes was actually enforced</w:t>
+        <w:drawing>
+          <wp:anchor behindDoc="0" distT="0" distB="0" distL="0" distR="0" simplePos="0" locked="0" layoutInCell="0" allowOverlap="1" relativeHeight="8">
+            <wp:simplePos x="0" y="0"/>
+            <wp:positionH relativeFrom="column">
+              <wp:posOffset>409575</wp:posOffset>
+            </wp:positionH>
+            <wp:positionV relativeFrom="paragraph">
+              <wp:posOffset>29210</wp:posOffset>
+            </wp:positionV>
+            <wp:extent cx="2386965" cy="2871470"/>
+            <wp:effectExtent l="0" t="0" r="0" b="0"/>
+            <wp:wrapSquare wrapText="largest"/>
+            <wp:docPr id="8" name="Image7" descr=""/>
+            <wp:cNvGraphicFramePr>
+              <a:graphicFrameLocks xmlns:a="http://schemas.openxmlformats.org/drawingml/2006/main" noChangeAspect="1"/>
+            </wp:cNvGraphicFramePr>
+            <a:graphic xmlns:a="http://schemas.openxmlformats.org/drawingml/2006/main">
+              <a:graphicData uri="http://schemas.openxmlformats.org/drawingml/2006/picture">
+                <pic:pic xmlns:pic="http://schemas.openxmlformats.org/drawingml/2006/picture">
+                  <pic:nvPicPr>
+                    <pic:cNvPr id="8" name="Image7" descr=""/>
+                    <pic:cNvPicPr>
+                      <a:picLocks noChangeAspect="1" noChangeArrowheads="1"/>
+                    </pic:cNvPicPr>
+                  </pic:nvPicPr>
+                  <pic:blipFill>
+                    <a:blip r:embed="rId9"/>
+                    <a:stretch>
+                      <a:fillRect/>
+                    </a:stretch>
+                  </pic:blipFill>
+                  <pic:spPr bwMode="auto">
+                    <a:xfrm>
+                      <a:off x="0" y="0"/>
+                      <a:ext cx="2386965" cy="2871470"/>
+                    </a:xfrm>
+                    <a:prstGeom prst="rect">
+                      <a:avLst/>
+                    </a:prstGeom>
+                  </pic:spPr>
+                </pic:pic>
+              </a:graphicData>
+            </a:graphic>
+          </wp:anchor>
+        </w:drawing>
+      </w:r>
+      <w:r>
+        <w:rPr>
+          <w:rFonts w:ascii="Segoe UI" w:hAnsi="Segoe UI"/>
+          <w:sz w:val="16"/>
+          <w:szCs w:val="24"/>
+        </w:rPr>
+        <w:tab/>
+        <w:tab/>
+        <w:tab/>
+      </w:r>
+      <w:r>
+        <w:rPr>
+          <w:rFonts w:ascii="Segoe UI" w:hAnsi="Segoe UI"/>
+          <w:sz w:val="16"/>
+          <w:szCs w:val="24"/>
+        </w:rPr>
+        <w:t>(The output of the timer system)</w:t>
+      </w:r>
+      <w:r>
+        <w:rPr>
+          <w:rFonts w:ascii="Segoe UI" w:hAnsi="Segoe UI"/>
+          <w:sz w:val="16"/>
+          <w:szCs w:val="24"/>
+        </w:rPr>
+        <w:tab/>
+        <w:tab/>
+        <w:tab/>
+        <w:tab/>
+      </w:r>
+    </w:p>
+    <w:p>
+      <w:pPr>
+        <w:pStyle w:val="Normal"/>
+        <w:bidi w:val="0"/>
+        <w:jc w:val="left"/>
+        <w:rPr>
+          <w:rFonts w:ascii="Segoe UI" w:hAnsi="Segoe UI"/>
+        </w:rPr>
+      </w:pPr>
+      <w:r>
+        <w:rPr>
+          <w:rFonts w:ascii="Segoe UI" w:hAnsi="Segoe UI"/>
+        </w:rPr>
+      </w:r>
+    </w:p>
+    <w:p>
+      <w:pPr>
+        <w:pStyle w:val="Normal"/>
+        <w:bidi w:val="0"/>
+        <w:jc w:val="left"/>
+        <w:rPr>
+          <w:rFonts w:ascii="Segoe UI" w:hAnsi="Segoe UI"/>
+        </w:rPr>
+      </w:pPr>
+      <w:r>
+        <w:rPr>
+          <w:rFonts w:ascii="Segoe UI" w:hAnsi="Segoe UI"/>
+        </w:rPr>
+      </w:r>
+    </w:p>
+    <w:p>
+      <w:pPr>
+        <w:pStyle w:val="Normal"/>
+        <w:bidi w:val="0"/>
+        <w:jc w:val="left"/>
+        <w:rPr>
+          <w:rFonts w:ascii="Segoe UI" w:hAnsi="Segoe UI"/>
+        </w:rPr>
+      </w:pPr>
+      <w:r>
+        <w:rPr>
+          <w:rFonts w:ascii="Segoe UI" w:hAnsi="Segoe UI"/>
+        </w:rPr>
+      </w:r>
+    </w:p>
+    <w:p>
+      <w:pPr>
+        <w:pStyle w:val="Normal"/>
+        <w:bidi w:val="0"/>
+        <w:jc w:val="left"/>
+        <w:rPr>
+          <w:rFonts w:ascii="Segoe UI" w:hAnsi="Segoe UI"/>
+        </w:rPr>
+      </w:pPr>
+      <w:r>
+        <w:rPr>
+          <w:rFonts w:ascii="Segoe UI" w:hAnsi="Segoe UI"/>
+        </w:rPr>
+      </w:r>
+    </w:p>
+    <w:p>
+      <w:pPr>
+        <w:pStyle w:val="Normal"/>
+        <w:bidi w:val="0"/>
+        <w:jc w:val="left"/>
+        <w:rPr>
+          <w:rFonts w:ascii="Segoe UI" w:hAnsi="Segoe UI"/>
+        </w:rPr>
+      </w:pPr>
+      <w:r>
+        <w:rPr>
+          <w:rFonts w:ascii="Segoe UI" w:hAnsi="Segoe UI"/>
+        </w:rPr>
+      </w:r>
+    </w:p>
+    <w:p>
+      <w:pPr>
+        <w:pStyle w:val="Normal"/>
+        <w:bidi w:val="0"/>
+        <w:jc w:val="left"/>
+        <w:rPr>
+          <w:rFonts w:ascii="Segoe UI" w:hAnsi="Segoe UI"/>
+        </w:rPr>
+      </w:pPr>
+      <w:r>
+        <w:rPr>
+          <w:rFonts w:ascii="Segoe UI" w:hAnsi="Segoe UI"/>
+        </w:rPr>
+      </w:r>
+    </w:p>
+    <w:p>
+      <w:pPr>
+        <w:pStyle w:val="Normal"/>
+        <w:bidi w:val="0"/>
+        <w:jc w:val="left"/>
+        <w:rPr>
+          <w:rFonts w:ascii="Segoe UI" w:hAnsi="Segoe UI"/>
+        </w:rPr>
+      </w:pPr>
+      <w:r>
+        <w:rPr>
+          <w:rFonts w:ascii="Segoe UI" w:hAnsi="Segoe UI"/>
+        </w:rPr>
+      </w:r>
+    </w:p>
+    <w:p>
+      <w:pPr>
+        <w:pStyle w:val="Normal"/>
+        <w:bidi w:val="0"/>
+        <w:jc w:val="left"/>
+        <w:rPr>
+          <w:rFonts w:ascii="Segoe UI" w:hAnsi="Segoe UI"/>
+        </w:rPr>
+      </w:pPr>
+      <w:r>
+        <w:rPr>
+          <w:rFonts w:ascii="Segoe UI" w:hAnsi="Segoe UI"/>
+        </w:rPr>
+      </w:r>
+    </w:p>
+    <w:p>
+      <w:pPr>
+        <w:pStyle w:val="Normal"/>
+        <w:bidi w:val="0"/>
+        <w:jc w:val="left"/>
+        <w:rPr>
+          <w:rFonts w:ascii="Segoe UI" w:hAnsi="Segoe UI"/>
+        </w:rPr>
+      </w:pPr>
+      <w:r>
+        <w:rPr>
+          <w:rFonts w:ascii="Segoe UI" w:hAnsi="Segoe UI"/>
+        </w:rPr>
+      </w:r>
+    </w:p>
+    <w:p>
+      <w:pPr>
+        <w:pStyle w:val="Normal"/>
+        <w:bidi w:val="0"/>
+        <w:jc w:val="left"/>
+        <w:rPr>
+          <w:rFonts w:ascii="Segoe UI" w:hAnsi="Segoe UI"/>
+        </w:rPr>
+      </w:pPr>
+      <w:r>
+        <w:rPr>
+          <w:rFonts w:ascii="Segoe UI" w:hAnsi="Segoe UI"/>
+        </w:rPr>
+      </w:r>
+    </w:p>
+    <w:p>
+      <w:pPr>
+        <w:pStyle w:val="Normal"/>
+        <w:bidi w:val="0"/>
+        <w:jc w:val="left"/>
+        <w:rPr>
+          <w:rFonts w:ascii="Segoe UI" w:hAnsi="Segoe UI"/>
+        </w:rPr>
+      </w:pPr>
+      <w:r>
+        <w:rPr>
+          <w:rFonts w:ascii="Segoe UI" w:hAnsi="Segoe UI"/>
+        </w:rPr>
+      </w:r>
+    </w:p>
+    <w:p>
+      <w:pPr>
+        <w:pStyle w:val="Normal"/>
+        <w:bidi w:val="0"/>
+        <w:jc w:val="left"/>
+        <w:rPr>
+          <w:rFonts w:ascii="Segoe UI" w:hAnsi="Segoe UI"/>
+          <w:sz w:val="16"/>
+          <w:szCs w:val="24"/>
+        </w:rPr>
+      </w:pPr>
+      <w:r>
+        <w:rPr>
+          <w:rFonts w:ascii="Segoe UI" w:hAnsi="Segoe UI"/>
+          <w:sz w:val="16"/>
+          <w:szCs w:val="24"/>
+        </w:rPr>
+        <w:t xml:space="preserve">         </w:t>
+      </w:r>
+      <w:r>
+        <w:rPr>
+          <w:rFonts w:ascii="Segoe UI" w:hAnsi="Segoe UI"/>
+          <w:sz w:val="16"/>
+          <w:szCs w:val="24"/>
+        </w:rPr>
+        <w:t>(A section of the timer’s code, see Timer.js for the full source)</w:t>
+      </w:r>
+    </w:p>
+    <w:p>
+      <w:pPr>
+        <w:pStyle w:val="Normal"/>
+        <w:bidi w:val="0"/>
+        <w:jc w:val="left"/>
+        <w:rPr>
+          <w:rFonts w:ascii="Segoe UI" w:hAnsi="Segoe UI"/>
+          <w:sz w:val="16"/>
+          <w:szCs w:val="24"/>
+        </w:rPr>
+      </w:pPr>
+      <w:r>
+        <w:rPr>
+          <w:rFonts w:ascii="Segoe UI" w:hAnsi="Segoe UI"/>
+          <w:sz w:val="16"/>
+          <w:szCs w:val="24"/>
+        </w:rPr>
       </w:r>
     </w:p>
     <w:p>

</xml_diff>